<commit_message>
Mais correções sobre justificativa
</commit_message>
<xml_diff>
--- a/docs/Parte Escrita/Correções para versão final/Justificativa.docx
+++ b/docs/Parte Escrita/Correções para versão final/Justificativa.docx
@@ -25,7 +25,6 @@
       <w:r>
         <w:t xml:space="preserve">Como defendido por </w:t>
       </w:r>
-      <w:proofErr w:type="spellStart"/>
       <w:r>
         <w:rPr>
           <w:rFonts w:cs="Arial"/>
@@ -33,7 +32,6 @@
         </w:rPr>
         <w:t>Miozzo</w:t>
       </w:r>
-      <w:proofErr w:type="spellEnd"/>
       <w:r>
         <w:rPr>
           <w:rFonts w:cs="Arial"/>
@@ -53,27 +51,21 @@
           <w:rFonts w:cs="Arial"/>
           <w:szCs w:val="24"/>
         </w:rPr>
-        <w:t>)</w:t>
+        <w:t>),</w:t>
       </w:r>
       <w:r>
         <w:rPr>
           <w:rFonts w:cs="Arial"/>
           <w:szCs w:val="24"/>
         </w:rPr>
-        <w:t>,</w:t>
+        <w:t xml:space="preserve"> “em momentos de crise, a necessidade de reorganizar as finanças e cortar alguns gastos é ainda maior</w:t>
       </w:r>
       <w:r>
         <w:rPr>
           <w:rFonts w:cs="Arial"/>
           <w:szCs w:val="24"/>
         </w:rPr>
-        <w:t xml:space="preserve"> “em momentos de crise, a necessidade de reorganizar as finanças e cortar alguns gastos é ainda maior”</w:t>
-      </w:r>
-      <w:r>
-        <w:t>.</w:t>
-      </w:r>
-      <w:r>
-        <w:t xml:space="preserve"> Para atingir estes fins, é necessário elaborar um orçamento detalhado, construir reservas de dinheiro e priorizar o pagamento de dívidas. Entretanto, estas tarefas podem ser complicadas para pessoas que não tem tempo de registrar manualmente estas informações.</w:t>
+        <w:t>. É preciso criar um orçamento detalhado, priorizar suas dívidas, criar uma reserva de dinheiro. Mas apesar de necessário, esta tarefa pode ser um pouco complicada para as pessoas que não tem tempo de registrar manualmente seus gastos e analisar todo o orçamento.”</w:t>
       </w:r>
     </w:p>
     <w:p>
@@ -97,7 +89,15 @@
         <w:t xml:space="preserve"> </w:t>
       </w:r>
       <w:r>
-        <w:t>Entretanto, estes</w:t>
+        <w:t xml:space="preserve">Entretanto, </w:t>
+      </w:r>
+      <w:r>
+        <w:t xml:space="preserve">foi observado que </w:t>
+      </w:r>
+      <w:bookmarkStart w:id="1" w:name="_GoBack"/>
+      <w:bookmarkEnd w:id="1"/>
+      <w:r>
+        <w:t>estes</w:t>
       </w:r>
       <w:r>
         <w:t xml:space="preserve"> são deficientes em relação a algumas funcionalidades importantes para o planejamento pessoal, como projeções </w:t>
@@ -161,8 +161,6 @@
       <w:r>
         <w:t xml:space="preserve"> em: 12 set. 2017.</w:t>
       </w:r>
-      <w:bookmarkStart w:id="1" w:name="_GoBack"/>
-      <w:bookmarkEnd w:id="1"/>
     </w:p>
     <w:sectPr>
       <w:pgSz w:w="11906" w:h="16838"/>

</xml_diff>

<commit_message>
Mais referências para justificativa
</commit_message>
<xml_diff>
--- a/docs/Parte Escrita/Correções para versão final/Justificativa.docx
+++ b/docs/Parte Escrita/Correções para versão final/Justificativa.docx
@@ -83,6 +83,28 @@
         <w:t>plicativos móveis já existentes no mercado</w:t>
       </w:r>
       <w:r>
+        <w:t xml:space="preserve">, e como elucidado por </w:t>
+      </w:r>
+      <w:proofErr w:type="spellStart"/>
+      <w:r>
+        <w:t>Miozzo</w:t>
+      </w:r>
+      <w:proofErr w:type="spellEnd"/>
+      <w:r>
+        <w:t xml:space="preserve"> (2016), “com a popularização dos smartphones, os </w:t>
+      </w:r>
+      <w:proofErr w:type="spellStart"/>
+      <w:r>
+        <w:rPr>
+          <w:i/>
+        </w:rPr>
+        <w:t>apps</w:t>
+      </w:r>
+      <w:proofErr w:type="spellEnd"/>
+      <w:r>
+        <w:t xml:space="preserve"> que ajudam a controlar o orçamento também ficaram mais comuns e podem ser grandes aliados das suas finanças”</w:t>
+      </w:r>
+      <w:r>
         <w:t>.</w:t>
       </w:r>
       <w:r>
@@ -93,15 +115,15 @@
       </w:r>
       <w:r>
         <w:t xml:space="preserve">foi observado que </w:t>
+      </w:r>
+      <w:r>
+        <w:t>estes</w:t>
+      </w:r>
+      <w:r>
+        <w:t xml:space="preserve"> são deficientes em relação a algumas funcionalidades importantes para o planejamento pessoal, como projeções </w:t>
       </w:r>
       <w:bookmarkStart w:id="1" w:name="_GoBack"/>
       <w:bookmarkEnd w:id="1"/>
-      <w:r>
-        <w:t>estes</w:t>
-      </w:r>
-      <w:r>
-        <w:t xml:space="preserve"> são deficientes em relação a algumas funcionalidades importantes para o planejamento pessoal, como projeções </w:t>
-      </w:r>
       <w:r>
         <w:t xml:space="preserve">e </w:t>
       </w:r>

</xml_diff>